<commit_message>
Cambios realizados en diagrama de clases
</commit_message>
<xml_diff>
--- a/Grupo11_AD3/Gerard/Gerard_Perujo_Actividad 2_Grupo 11.docx
+++ b/Grupo11_AD3/Gerard/Gerard_Perujo_Actividad 2_Grupo 11.docx
@@ -1364,10 +1364,10 @@
           <w:noProof/>
         </w:rPr>
         <w:drawing>
-          <wp:inline distT="0" distB="0" distL="0" distR="0" wp14:anchorId="6D6E385A" wp14:editId="78545C07">
-            <wp:extent cx="5391150" cy="5543550"/>
-            <wp:effectExtent l="0" t="0" r="0" b="0"/>
-            <wp:docPr id="12" name="Imagen 12"/>
+          <wp:inline distT="0" distB="0" distL="0" distR="0" wp14:anchorId="6596D685" wp14:editId="65AC41F2">
+            <wp:extent cx="5391150" cy="4200525"/>
+            <wp:effectExtent l="0" t="0" r="0" b="9525"/>
+            <wp:docPr id="1" name="Imagen 1"/>
             <wp:cNvGraphicFramePr>
               <a:graphicFrameLocks xmlns:a="http://schemas.openxmlformats.org/drawingml/2006/main" noChangeAspect="1"/>
             </wp:cNvGraphicFramePr>
@@ -1375,7 +1375,7 @@
               <a:graphicData uri="http://schemas.openxmlformats.org/drawingml/2006/picture">
                 <pic:pic xmlns:pic="http://schemas.openxmlformats.org/drawingml/2006/picture">
                   <pic:nvPicPr>
-                    <pic:cNvPr id="0" name="Picture 2"/>
+                    <pic:cNvPr id="0" name="Picture 1"/>
                     <pic:cNvPicPr>
                       <a:picLocks noChangeAspect="1" noChangeArrowheads="1"/>
                     </pic:cNvPicPr>
@@ -1396,7 +1396,7 @@
                   <pic:spPr bwMode="auto">
                     <a:xfrm>
                       <a:off x="0" y="0"/>
-                      <a:ext cx="5391150" cy="5543550"/>
+                      <a:ext cx="5391150" cy="4200525"/>
                     </a:xfrm>
                     <a:prstGeom prst="rect">
                       <a:avLst/>
@@ -1412,6 +1412,90 @@
           </wp:inline>
         </w:drawing>
       </w:r>
+    </w:p>
+    <w:p>
+      <w:pPr>
+        <w:rPr>
+          <w:rFonts w:ascii="Times New Roman" w:hAnsi="Times New Roman" w:cs="Times New Roman"/>
+          <w:bCs/>
+          <w:color w:val="000000" w:themeColor="text1"/>
+          <w:sz w:val="28"/>
+          <w:szCs w:val="28"/>
+          <w14:shadow w14:blurRad="38100" w14:dist="19050" w14:dir="2700000" w14:sx="100000" w14:sy="100000" w14:kx="0" w14:ky="0" w14:algn="tl">
+            <w14:schemeClr w14:val="dk1">
+              <w14:alpha w14:val="60000"/>
+            </w14:schemeClr>
+          </w14:shadow>
+          <w14:textOutline w14:w="0" w14:cap="flat" w14:cmpd="sng" w14:algn="ctr">
+            <w14:noFill/>
+            <w14:prstDash w14:val="solid"/>
+            <w14:round/>
+          </w14:textOutline>
+        </w:rPr>
+      </w:pPr>
+    </w:p>
+    <w:p>
+      <w:pPr>
+        <w:rPr>
+          <w:rFonts w:ascii="Times New Roman" w:hAnsi="Times New Roman" w:cs="Times New Roman"/>
+          <w:bCs/>
+          <w:color w:val="000000" w:themeColor="text1"/>
+          <w:sz w:val="28"/>
+          <w:szCs w:val="28"/>
+          <w14:shadow w14:blurRad="38100" w14:dist="19050" w14:dir="2700000" w14:sx="100000" w14:sy="100000" w14:kx="0" w14:ky="0" w14:algn="tl">
+            <w14:schemeClr w14:val="dk1">
+              <w14:alpha w14:val="60000"/>
+            </w14:schemeClr>
+          </w14:shadow>
+          <w14:textOutline w14:w="0" w14:cap="flat" w14:cmpd="sng" w14:algn="ctr">
+            <w14:noFill/>
+            <w14:prstDash w14:val="solid"/>
+            <w14:round/>
+          </w14:textOutline>
+        </w:rPr>
+      </w:pPr>
+    </w:p>
+    <w:p>
+      <w:pPr>
+        <w:rPr>
+          <w:rFonts w:ascii="Times New Roman" w:hAnsi="Times New Roman" w:cs="Times New Roman"/>
+          <w:bCs/>
+          <w:color w:val="000000" w:themeColor="text1"/>
+          <w:sz w:val="28"/>
+          <w:szCs w:val="28"/>
+          <w14:shadow w14:blurRad="38100" w14:dist="19050" w14:dir="2700000" w14:sx="100000" w14:sy="100000" w14:kx="0" w14:ky="0" w14:algn="tl">
+            <w14:schemeClr w14:val="dk1">
+              <w14:alpha w14:val="60000"/>
+            </w14:schemeClr>
+          </w14:shadow>
+          <w14:textOutline w14:w="0" w14:cap="flat" w14:cmpd="sng" w14:algn="ctr">
+            <w14:noFill/>
+            <w14:prstDash w14:val="solid"/>
+            <w14:round/>
+          </w14:textOutline>
+        </w:rPr>
+      </w:pPr>
+    </w:p>
+    <w:p>
+      <w:pPr>
+        <w:rPr>
+          <w:rFonts w:ascii="Times New Roman" w:hAnsi="Times New Roman" w:cs="Times New Roman"/>
+          <w:bCs/>
+          <w:color w:val="000000" w:themeColor="text1"/>
+          <w:sz w:val="28"/>
+          <w:szCs w:val="28"/>
+          <w14:shadow w14:blurRad="38100" w14:dist="19050" w14:dir="2700000" w14:sx="100000" w14:sy="100000" w14:kx="0" w14:ky="0" w14:algn="tl">
+            <w14:schemeClr w14:val="dk1">
+              <w14:alpha w14:val="60000"/>
+            </w14:schemeClr>
+          </w14:shadow>
+          <w14:textOutline w14:w="0" w14:cap="flat" w14:cmpd="sng" w14:algn="ctr">
+            <w14:noFill/>
+            <w14:prstDash w14:val="solid"/>
+            <w14:round/>
+          </w14:textOutline>
+        </w:rPr>
+      </w:pPr>
     </w:p>
     <w:p>
       <w:pPr>
@@ -2132,10 +2216,10 @@
           <w:noProof/>
         </w:rPr>
         <w:drawing>
-          <wp:inline distT="0" distB="0" distL="0" distR="0" wp14:anchorId="35CD7671" wp14:editId="75C9F64E">
-            <wp:extent cx="5781675" cy="4686300"/>
-            <wp:effectExtent l="0" t="0" r="9525" b="0"/>
-            <wp:docPr id="14" name="Imagen 14"/>
+          <wp:inline distT="0" distB="0" distL="0" distR="0" wp14:anchorId="3FF913BC" wp14:editId="7F2298D6">
+            <wp:extent cx="5391150" cy="4876800"/>
+            <wp:effectExtent l="0" t="0" r="0" b="0"/>
+            <wp:docPr id="2" name="Imagen 2"/>
             <wp:cNvGraphicFramePr>
               <a:graphicFrameLocks xmlns:a="http://schemas.openxmlformats.org/drawingml/2006/main" noChangeAspect="1"/>
             </wp:cNvGraphicFramePr>
@@ -2143,7 +2227,7 @@
               <a:graphicData uri="http://schemas.openxmlformats.org/drawingml/2006/picture">
                 <pic:pic xmlns:pic="http://schemas.openxmlformats.org/drawingml/2006/picture">
                   <pic:nvPicPr>
-                    <pic:cNvPr id="0" name="Picture 4"/>
+                    <pic:cNvPr id="0" name="Picture 2"/>
                     <pic:cNvPicPr>
                       <a:picLocks noChangeAspect="1" noChangeArrowheads="1"/>
                     </pic:cNvPicPr>
@@ -2164,7 +2248,7 @@
                   <pic:spPr bwMode="auto">
                     <a:xfrm>
                       <a:off x="0" y="0"/>
-                      <a:ext cx="5781675" cy="4686300"/>
+                      <a:ext cx="5391150" cy="4876800"/>
                     </a:xfrm>
                     <a:prstGeom prst="rect">
                       <a:avLst/>

</xml_diff>